<commit_message>
fix: border text zone
</commit_message>
<xml_diff>
--- a/TP/TP0_LedAd/TP0_LedAd_ACL.docx
+++ b/TP/TP0_LedAd/TP0_LedAd_ACL.docx
@@ -306,46 +306,26 @@
           <w:sz w:val="28"/>
           <w:szCs w:val="28"/>
         </w:rPr>
-        <w:t xml:space="preserve">Philippe </w:t>
-      </w:r>
-      <w:proofErr w:type="spellStart"/>
-      <w:r>
+        <w:t>Philippe Bovey</w:t>
+      </w:r>
+    </w:p>
+    <w:p>
+      <w:pPr>
+        <w:jc w:val="center"/>
         <w:rPr>
           <w:rFonts w:ascii="Calibri" w:hAnsi="Calibri" w:cs="Calibri"/>
           <w:sz w:val="28"/>
           <w:szCs w:val="28"/>
         </w:rPr>
-        <w:t>Bovey</w:t>
-      </w:r>
-      <w:proofErr w:type="spellEnd"/>
-    </w:p>
-    <w:p>
-      <w:pPr>
-        <w:jc w:val="center"/>
+      </w:pPr>
+      <w:r>
         <w:rPr>
           <w:rFonts w:ascii="Calibri" w:hAnsi="Calibri" w:cs="Calibri"/>
           <w:sz w:val="28"/>
           <w:szCs w:val="28"/>
         </w:rPr>
-      </w:pPr>
-      <w:r>
-        <w:rPr>
-          <w:rFonts w:ascii="Calibri" w:hAnsi="Calibri" w:cs="Calibri"/>
-          <w:sz w:val="28"/>
-          <w:szCs w:val="28"/>
-        </w:rPr>
-        <w:t xml:space="preserve">Serge </w:t>
-      </w:r>
-      <w:proofErr w:type="spellStart"/>
-      <w:r>
-        <w:rPr>
-          <w:rFonts w:ascii="Calibri" w:hAnsi="Calibri" w:cs="Calibri"/>
-          <w:sz w:val="28"/>
-          <w:szCs w:val="28"/>
-        </w:rPr>
-        <w:t>Castoldi</w:t>
-      </w:r>
-      <w:proofErr w:type="spellEnd"/>
+        <w:t>Serge Castoldi</w:t>
+      </w:r>
     </w:p>
     <w:p>
       <w:pPr>
@@ -882,15 +862,7 @@
     <w:p/>
     <w:p>
       <w:r>
-        <w:t xml:space="preserve">Cette première manipulation, a pour but la découverte de la réalisation d'un projet avec le MHC (MPLAB Harmony </w:t>
-      </w:r>
-      <w:proofErr w:type="spellStart"/>
-      <w:r>
-        <w:t>Configurator</w:t>
-      </w:r>
-      <w:proofErr w:type="spellEnd"/>
-      <w:r>
-        <w:t>). Les actions prévues sont les suivantes :</w:t>
+        <w:t>Cette première manipulation, a pour but la découverte de la réalisation d'un projet avec le MHC (MPLAB Harmony Configurator). Les actions prévues sont les suivantes :</w:t>
       </w:r>
     </w:p>
     <w:p>
@@ -926,15 +898,7 @@
         </w:numPr>
       </w:pPr>
       <w:r>
-        <w:t xml:space="preserve">Réalisation d'un chenillard avec les 8 </w:t>
-      </w:r>
-      <w:proofErr w:type="spellStart"/>
-      <w:r>
-        <w:t>leds</w:t>
-      </w:r>
-      <w:proofErr w:type="spellEnd"/>
-      <w:r>
-        <w:t xml:space="preserve"> du kit.</w:t>
+        <w:t>Réalisation d'un chenillard avec les 8 leds du kit.</w:t>
       </w:r>
     </w:p>
     <w:p>
@@ -1097,11 +1061,9 @@
             <w:pPr>
               <w:jc w:val="center"/>
             </w:pPr>
-            <w:proofErr w:type="spellStart"/>
             <w:r>
               <w:t>Rohde&amp;schwarz</w:t>
             </w:r>
-            <w:proofErr w:type="spellEnd"/>
           </w:p>
         </w:tc>
         <w:tc>
@@ -1299,13 +1261,8 @@
         <w:pStyle w:val="Titre2"/>
       </w:pPr>
       <w:bookmarkStart w:id="5" w:name="_Toc183672698"/>
-      <w:proofErr w:type="spellStart"/>
-      <w:r>
-        <w:t>Methode</w:t>
-      </w:r>
-      <w:proofErr w:type="spellEnd"/>
-      <w:r>
-        <w:t xml:space="preserve"> de mesure :</w:t>
+      <w:r>
+        <w:t>Methode de mesure :</w:t>
       </w:r>
       <w:bookmarkEnd w:id="5"/>
     </w:p>
@@ -1318,15 +1275,7 @@
         </w:numPr>
       </w:pPr>
       <w:r>
-        <w:t xml:space="preserve">À l’aide de </w:t>
-      </w:r>
-      <w:proofErr w:type="spellStart"/>
-      <w:r>
-        <w:t>MPlab</w:t>
-      </w:r>
-      <w:proofErr w:type="spellEnd"/>
-      <w:r>
-        <w:t xml:space="preserve"> IDE, charger le programme </w:t>
+        <w:t xml:space="preserve">À l’aide de MPlab IDE, charger le programme </w:t>
       </w:r>
     </w:p>
     <w:p>
@@ -1556,7 +1505,7 @@
         <mc:AlternateContent>
           <mc:Choice Requires="wps">
             <w:drawing>
-              <wp:anchor distT="0" distB="0" distL="114300" distR="114300" simplePos="0" relativeHeight="251660288" behindDoc="0" locked="0" layoutInCell="1" allowOverlap="1" wp14:anchorId="3CC75885" wp14:editId="3A3D05AE">
+              <wp:anchor distT="0" distB="0" distL="114300" distR="114300" simplePos="0" relativeHeight="251660288" behindDoc="0" locked="0" layoutInCell="1" allowOverlap="1" wp14:anchorId="3CC75885" wp14:editId="68E183BB">
                 <wp:simplePos x="0" y="0"/>
                 <wp:positionH relativeFrom="column">
                   <wp:posOffset>3238500</wp:posOffset>
@@ -1565,7 +1514,7 @@
                   <wp:posOffset>36830</wp:posOffset>
                 </wp:positionV>
                 <wp:extent cx="2828925" cy="2105025"/>
-                <wp:effectExtent l="0" t="0" r="28575" b="28575"/>
+                <wp:effectExtent l="0" t="0" r="9525" b="9525"/>
                 <wp:wrapNone/>
                 <wp:docPr id="6" name="Zone de texte 6"/>
                 <wp:cNvGraphicFramePr/>
@@ -1585,9 +1534,7 @@
                           <a:schemeClr val="lt1"/>
                         </a:solidFill>
                         <a:ln w="6350">
-                          <a:solidFill>
-                            <a:prstClr val="black"/>
-                          </a:solidFill>
+                          <a:noFill/>
                         </a:ln>
                       </wps:spPr>
                       <wps:txbx>
@@ -1635,6 +1582,12 @@
                                   </m:r>
                                 </m:sup>
                               </m:sSup>
+                              <m:r>
+                                <w:rPr>
+                                  <w:rFonts w:ascii="Cambria Math" w:hAnsi="Cambria Math"/>
+                                </w:rPr>
+                                <m:t>⋅</m:t>
+                              </m:r>
                               <m:f>
                                 <m:fPr>
                                   <m:ctrlPr>
@@ -1737,7 +1690,7 @@
           </mc:Choice>
           <mc:Fallback>
             <w:pict>
-              <v:shape w14:anchorId="3CC75885" id="Zone de texte 6" o:spid="_x0000_s1027" type="#_x0000_t202" style="position:absolute;left:0;text-align:left;margin-left:255pt;margin-top:2.9pt;width:222.75pt;height:165.75pt;z-index:251660288;visibility:visible;mso-wrap-style:square;mso-wrap-distance-left:9pt;mso-wrap-distance-top:0;mso-wrap-distance-right:9pt;mso-wrap-distance-bottom:0;mso-position-horizontal:absolute;mso-position-horizontal-relative:text;mso-position-vertical:absolute;mso-position-vertical-relative:text;v-text-anchor:top" o:gfxdata="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" fillcolor="white [3201]" strokeweight=".5pt">
+              <v:shape w14:anchorId="3CC75885" id="Zone de texte 6" o:spid="_x0000_s1027" type="#_x0000_t202" style="position:absolute;left:0;text-align:left;margin-left:255pt;margin-top:2.9pt;width:222.75pt;height:165.75pt;z-index:251660288;visibility:visible;mso-wrap-style:square;mso-wrap-distance-left:9pt;mso-wrap-distance-top:0;mso-wrap-distance-right:9pt;mso-wrap-distance-bottom:0;mso-position-horizontal:absolute;mso-position-horizontal-relative:text;mso-position-vertical:absolute;mso-position-vertical-relative:text;v-text-anchor:top" o:gfxdata="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" fillcolor="white [3201]" stroked="f" strokeweight=".5pt">
                 <v:textbox>
                   <w:txbxContent>
                     <w:p>
@@ -1771,13 +1724,7 @@
                               <w:rPr>
                                 <w:rFonts w:ascii="Cambria Math" w:hAnsi="Cambria Math"/>
                               </w:rPr>
-                              <m:t>32</m:t>
-                            </m:r>
-                            <m:r>
-                              <w:rPr>
-                                <w:rFonts w:ascii="Cambria Math" w:hAnsi="Cambria Math"/>
-                              </w:rPr>
-                              <m:t>⋅10</m:t>
+                              <m:t>32⋅10</m:t>
                             </m:r>
                           </m:e>
                           <m:sup>
@@ -1789,6 +1736,12 @@
                             </m:r>
                           </m:sup>
                         </m:sSup>
+                        <m:r>
+                          <w:rPr>
+                            <w:rFonts w:ascii="Cambria Math" w:hAnsi="Cambria Math"/>
+                          </w:rPr>
+                          <m:t>⋅</m:t>
+                        </m:r>
                         <m:f>
                           <m:fPr>
                             <m:ctrlPr>
@@ -1950,15 +1903,7 @@
     </w:p>
     <w:p>
       <w:r>
-        <w:t xml:space="preserve">Le listing de </w:t>
-      </w:r>
-      <w:proofErr w:type="spellStart"/>
-      <w:r>
-        <w:t>app.c</w:t>
-      </w:r>
-      <w:proofErr w:type="spellEnd"/>
-      <w:r>
-        <w:t xml:space="preserve">, doit être transmis uniquement, j’ai donc décider de laisser </w:t>
+        <w:t xml:space="preserve">Le listing de app.c, doit être transmis uniquement, j’ai donc décider de laisser </w:t>
       </w:r>
       <w:proofErr w:type="gramStart"/>
       <w:r>
@@ -1968,11 +1913,9 @@
       <w:r>
         <w:t xml:space="preserve"> dedans, autrement un fichier de fonctions « </w:t>
       </w:r>
-      <w:proofErr w:type="spellStart"/>
       <w:r>
         <w:t>HandlerLed</w:t>
       </w:r>
-      <w:proofErr w:type="spellEnd"/>
       <w:r>
         <w:t> »</w:t>
       </w:r>
@@ -9058,9 +9001,12 @@
 </file>
 
 <file path=customXml/item1.xml><?xml version="1.0" encoding="utf-8"?>
-<p:properties xmlns:p="http://schemas.microsoft.com/office/2006/metadata/properties" xmlns:xsi="http://www.w3.org/2001/XMLSchema-instance" xmlns:pc="http://schemas.microsoft.com/office/infopath/2007/PartnerControls">
-  <documentManagement/>
-</p:properties>
+<?mso-contentType ?>
+<FormTemplates xmlns="http://schemas.microsoft.com/sharepoint/v3/contenttype/forms">
+  <Display>DocumentLibraryForm</Display>
+  <Edit>DocumentLibraryForm</Edit>
+  <New>DocumentLibraryForm</New>
+</FormTemplates>
 </file>
 
 <file path=customXml/item2.xml><?xml version="1.0" encoding="utf-8"?>
@@ -9068,12 +9014,9 @@
 </file>
 
 <file path=customXml/item3.xml><?xml version="1.0" encoding="utf-8"?>
-<?mso-contentType ?>
-<FormTemplates xmlns="http://schemas.microsoft.com/sharepoint/v3/contenttype/forms">
-  <Display>DocumentLibraryForm</Display>
-  <Edit>DocumentLibraryForm</Edit>
-  <New>DocumentLibraryForm</New>
-</FormTemplates>
+<p:properties xmlns:p="http://schemas.microsoft.com/office/2006/metadata/properties" xmlns:xsi="http://www.w3.org/2001/XMLSchema-instance" xmlns:pc="http://schemas.microsoft.com/office/infopath/2007/PartnerControls">
+  <documentManagement/>
+</p:properties>
 </file>
 
 <file path=customXml/item4.xml><?xml version="1.0" encoding="utf-8"?>
@@ -9280,10 +9223,9 @@
 </file>
 
 <file path=customXml/itemProps1.xml><?xml version="1.0" encoding="utf-8"?>
-<ds:datastoreItem xmlns:ds="http://schemas.openxmlformats.org/officeDocument/2006/customXml" ds:itemID="{B861F4EC-F2FC-4AB2-8145-C6DFC439C172}">
+<ds:datastoreItem xmlns:ds="http://schemas.openxmlformats.org/officeDocument/2006/customXml" ds:itemID="{56EABCA6-5C9A-410E-9711-F798A759FA11}">
   <ds:schemaRefs>
-    <ds:schemaRef ds:uri="http://schemas.microsoft.com/office/2006/metadata/properties"/>
-    <ds:schemaRef ds:uri="http://schemas.microsoft.com/office/infopath/2007/PartnerControls"/>
+    <ds:schemaRef ds:uri="http://schemas.microsoft.com/sharepoint/v3/contenttype/forms"/>
   </ds:schemaRefs>
 </ds:datastoreItem>
 </file>
@@ -9297,9 +9239,10 @@
 </file>
 
 <file path=customXml/itemProps3.xml><?xml version="1.0" encoding="utf-8"?>
-<ds:datastoreItem xmlns:ds="http://schemas.openxmlformats.org/officeDocument/2006/customXml" ds:itemID="{56EABCA6-5C9A-410E-9711-F798A759FA11}">
+<ds:datastoreItem xmlns:ds="http://schemas.openxmlformats.org/officeDocument/2006/customXml" ds:itemID="{B861F4EC-F2FC-4AB2-8145-C6DFC439C172}">
   <ds:schemaRefs>
-    <ds:schemaRef ds:uri="http://schemas.microsoft.com/sharepoint/v3/contenttype/forms"/>
+    <ds:schemaRef ds:uri="http://schemas.microsoft.com/office/2006/metadata/properties"/>
+    <ds:schemaRef ds:uri="http://schemas.microsoft.com/office/infopath/2007/PartnerControls"/>
   </ds:schemaRefs>
 </ds:datastoreItem>
 </file>

</xml_diff>